<commit_message>
lab7 video y reporte terminados
</commit_message>
<xml_diff>
--- a/Lab_7/Lab7_reporte.docx
+++ b/Lab_7/Lab7_reporte.docx
@@ -103,13 +103,7 @@
         <w:rPr>
           <w:lang w:val="es-GT"/>
         </w:rPr>
-        <w:t xml:space="preserve">: Experimento </w:t>
-      </w:r>
-      <w:r>
-        <w:rPr>
-          <w:lang w:val="es-GT"/>
-        </w:rPr>
-        <w:t>2, ISR, Timers y UART</w:t>
+        <w:t>: Experimento 2, ISR, Timers y UART</w:t>
       </w:r>
     </w:p>
     <w:p>
@@ -187,12 +181,28 @@
       </w:r>
     </w:p>
     <w:p>
-      <w:r>
+      <w:pPr>
+        <w:rPr>
+          <w:lang w:val="es-GT"/>
+        </w:rPr>
+      </w:pPr>
+      <w:r>
+        <w:rPr>
+          <w:lang w:val="es-GT"/>
+        </w:rPr>
         <w:t>SysCtlClockSet(</w:t>
       </w:r>
     </w:p>
     <w:p>
-      <w:r>
+      <w:pPr>
+        <w:rPr>
+          <w:lang w:val="es-GT"/>
+        </w:rPr>
+      </w:pPr>
+      <w:r>
+        <w:rPr>
+          <w:lang w:val="es-GT"/>
+        </w:rPr>
         <w:t xml:space="preserve">            SYSCTL_SYSDIV_5 | SYSCTL_USE_PLL | SYSCTL_XTAL_16MHZ</w:t>
       </w:r>
     </w:p>
@@ -203,6 +213,9 @@
         </w:rPr>
       </w:pPr>
       <w:r>
+        <w:rPr>
+          <w:lang w:val="es-GT"/>
+        </w:rPr>
         <w:t xml:space="preserve">                    </w:t>
       </w:r>
       <w:r>
@@ -383,29 +396,13 @@
       </w:r>
     </w:p>
     <w:p>
-      <w:pPr>
-        <w:rPr>
-          <w:lang w:val="es-GT"/>
-        </w:rPr>
-      </w:pPr>
-      <w:r>
-        <w:rPr>
-          <w:lang w:val="es-GT"/>
-        </w:rPr>
+      <w:r>
         <w:lastRenderedPageBreak/>
         <w:t>IntEnable(INT_TIMER0A);</w:t>
       </w:r>
     </w:p>
     <w:p>
-      <w:pPr>
-        <w:rPr>
-          <w:lang w:val="es-GT"/>
-        </w:rPr>
-      </w:pPr>
-      <w:r>
-        <w:rPr>
-          <w:lang w:val="es-GT"/>
-        </w:rPr>
+      <w:r>
         <w:t>TimerIntEnable(TIMER0_BASE, TIMER_TIMA_TIMEOUT);</w:t>
       </w:r>
     </w:p>
@@ -505,15 +502,7 @@
       </w:r>
     </w:p>
     <w:p>
-      <w:pPr>
-        <w:rPr>
-          <w:lang w:val="es-GT"/>
-        </w:rPr>
-      </w:pPr>
-      <w:r>
-        <w:rPr>
-          <w:lang w:val="es-GT"/>
-        </w:rPr>
+      <w:r>
         <w:t>SysCtlPeripheralEnable(SYSCTL_PERIPH_GPIOA);</w:t>
       </w:r>
     </w:p>
@@ -545,27 +534,34 @@
         <w:rPr>
           <w:b/>
           <w:bCs/>
-        </w:rPr>
-      </w:pPr>
-      <w:r>
-        <w:rPr>
-          <w:b/>
-          <w:bCs/>
+          <w:lang w:val="es-GT"/>
+        </w:rPr>
+      </w:pPr>
+      <w:r>
+        <w:rPr>
+          <w:b/>
+          <w:bCs/>
+          <w:lang w:val="es-GT"/>
         </w:rPr>
         <w:t>Parte 6</w:t>
       </w:r>
     </w:p>
     <w:p>
-      <w:r>
+      <w:pPr>
+        <w:rPr>
+          <w:lang w:val="es-GT"/>
+        </w:rPr>
+      </w:pPr>
+      <w:r>
+        <w:rPr>
+          <w:lang w:val="es-GT"/>
+        </w:rPr>
         <w:t xml:space="preserve">Habilitar las interrupciones por UART </w:t>
       </w:r>
     </w:p>
     <w:p>
       <w:r>
-        <w:t xml:space="preserve">UARTIntEnable </w:t>
-      </w:r>
-      <w:r>
-        <w:t>(UART0_BASE, UART_INT_RX | UART_INT_RT);</w:t>
+        <w:t>UARTIntEnable (UART0_BASE, UART_INT_RX | UART_INT_RT);</w:t>
       </w:r>
     </w:p>
     <w:p>
@@ -650,6 +646,67 @@
         <w:t xml:space="preserve">Si se repite, detener el blinking. </w:t>
       </w:r>
     </w:p>
+    <w:p>
+      <w:pPr>
+        <w:rPr>
+          <w:b/>
+          <w:bCs/>
+        </w:rPr>
+      </w:pPr>
+      <w:r>
+        <w:rPr>
+          <w:b/>
+          <w:bCs/>
+        </w:rPr>
+        <w:t>Link Video</w:t>
+      </w:r>
+    </w:p>
+    <w:p>
+      <w:pPr>
+        <w:rPr>
+          <w:b/>
+          <w:bCs/>
+          <w:lang w:val="es-GT"/>
+        </w:rPr>
+      </w:pPr>
+      <w:hyperlink r:id="rId4" w:history="1">
+        <w:r>
+          <w:rPr>
+            <w:rStyle w:val="Hyperlink"/>
+            <w:b/>
+            <w:bCs/>
+            <w:lang w:val="es-GT"/>
+          </w:rPr>
+          <w:t>https://youtu.be/HDlDNTp2yaE</w:t>
+        </w:r>
+      </w:hyperlink>
+    </w:p>
+    <w:p>
+      <w:pPr>
+        <w:rPr>
+          <w:b/>
+          <w:bCs/>
+        </w:rPr>
+      </w:pPr>
+      <w:r>
+        <w:rPr>
+          <w:b/>
+          <w:bCs/>
+        </w:rPr>
+        <w:t>Link Repositorio</w:t>
+      </w:r>
+    </w:p>
+    <w:p>
+      <w:hyperlink r:id="rId5" w:history="1">
+        <w:r>
+          <w:rPr>
+            <w:rStyle w:val="Hyperlink"/>
+          </w:rPr>
+          <w:t>https://github.com/RodDia2/Labs_Digital_2</w:t>
+        </w:r>
+      </w:hyperlink>
+    </w:p>
+    <w:p/>
     <w:sectPr>
       <w:pgSz w:w="12240" w:h="15840"/>
       <w:pgMar w:top="1440" w:right="1440" w:bottom="1440" w:left="1440" w:header="720" w:footer="720" w:gutter="0"/>
@@ -1158,6 +1215,29 @@
       <w:szCs w:val="56"/>
     </w:rPr>
   </w:style>
+  <w:style w:type="character" w:styleId="Hyperlink">
+    <w:name w:val="Hyperlink"/>
+    <w:basedOn w:val="DefaultParagraphFont"/>
+    <w:uiPriority w:val="99"/>
+    <w:unhideWhenUsed/>
+    <w:rsid w:val="006853A6"/>
+    <w:rPr>
+      <w:color w:val="0563C1" w:themeColor="hyperlink"/>
+      <w:u w:val="single"/>
+    </w:rPr>
+  </w:style>
+  <w:style w:type="character" w:styleId="UnresolvedMention">
+    <w:name w:val="Unresolved Mention"/>
+    <w:basedOn w:val="DefaultParagraphFont"/>
+    <w:uiPriority w:val="99"/>
+    <w:semiHidden/>
+    <w:unhideWhenUsed/>
+    <w:rsid w:val="00F1144D"/>
+    <w:rPr>
+      <w:color w:val="605E5C"/>
+      <w:shd w:val="clear" w:color="auto" w:fill="E1DFDD"/>
+    </w:rPr>
+  </w:style>
 </w:styles>
 </file>
 

</xml_diff>